<commit_message>
to fix.. es donde se reportan los errores
</commit_message>
<xml_diff>
--- a/relevamientoinfo/relevamientoTicket.docx
+++ b/relevamientoinfo/relevamientoTicket.docx
@@ -1133,6 +1133,24 @@
       <w:pPr>
         <w:pStyle w:val="Prrafodelista"/>
         <w:numPr>
+          <w:ilvl w:val="0"/>
+          <w:numId w:val="1"/>
+        </w:numPr>
+        <w:rPr>
+          <w:lang w:val="es-AR"/>
+        </w:rPr>
+      </w:pPr>
+      <w:r>
+        <w:rPr>
+          <w:lang w:val="es-AR"/>
+        </w:rPr>
+        <w:t>Productos</w:t>
+      </w:r>
+    </w:p>
+    <w:p>
+      <w:pPr>
+        <w:pStyle w:val="Prrafodelista"/>
+        <w:numPr>
           <w:ilvl w:val="1"/>
           <w:numId w:val="1"/>
         </w:numPr>
@@ -1140,20 +1158,121 @@
           <w:lang w:val="es-AR"/>
         </w:rPr>
       </w:pPr>
+      <w:r>
+        <w:rPr>
+          <w:lang w:val="es-AR"/>
+        </w:rPr>
+        <w:t>Botón Ubicación no abre nada.</w:t>
+      </w:r>
+    </w:p>
+    <w:p>
+      <w:pPr>
+        <w:pStyle w:val="Prrafodelista"/>
+        <w:numPr>
+          <w:ilvl w:val="1"/>
+          <w:numId w:val="1"/>
+        </w:numPr>
+        <w:rPr>
+          <w:lang w:val="es-AR"/>
+        </w:rPr>
+      </w:pPr>
+      <w:r>
+        <w:rPr>
+          <w:lang w:val="es-AR"/>
+        </w:rPr>
+        <w:t>El orden del listado está por código de barra, debería estar por descripción</w:t>
+      </w:r>
+      <w:proofErr w:type="gramStart"/>
+      <w:r>
+        <w:rPr>
+          <w:lang w:val="es-AR"/>
+        </w:rPr>
+        <w:t>??</w:t>
+      </w:r>
+      <w:proofErr w:type="gramEnd"/>
+    </w:p>
+    <w:p>
+      <w:pPr>
+        <w:pStyle w:val="Prrafodelista"/>
+        <w:numPr>
+          <w:ilvl w:val="1"/>
+          <w:numId w:val="1"/>
+        </w:numPr>
+        <w:rPr>
+          <w:lang w:val="es-AR"/>
+        </w:rPr>
+      </w:pPr>
+      <w:r>
+        <w:rPr>
+          <w:lang w:val="es-AR"/>
+        </w:rPr>
+        <w:t>En el listado habría que sacar descripción larga ya que es lo mismo que descripción breve.</w:t>
+      </w:r>
+    </w:p>
+    <w:p>
+      <w:pPr>
+        <w:pStyle w:val="Prrafodelista"/>
+        <w:numPr>
+          <w:ilvl w:val="1"/>
+          <w:numId w:val="1"/>
+        </w:numPr>
+        <w:rPr>
+          <w:lang w:val="es-AR"/>
+        </w:rPr>
+      </w:pPr>
+      <w:r>
+        <w:rPr>
+          <w:lang w:val="es-AR"/>
+        </w:rPr>
+        <w:lastRenderedPageBreak/>
+        <w:t xml:space="preserve">En Agregar Producto: luego de escribir el código de barra, no puedo escribir el precio. No me deja ingresar nada. </w:t>
+      </w:r>
+      <w:r>
+        <w:rPr>
+          <w:lang w:val="es-AR"/>
+        </w:rPr>
+        <w:t>También</w:t>
+      </w:r>
+      <w:r>
+        <w:rPr>
+          <w:lang w:val="es-AR"/>
+        </w:rPr>
+        <w:t xml:space="preserve"> habría que indicar cuantos dígitos se pueden ingresar en el código de barra. Si van 5 dígitos</w:t>
+      </w:r>
       <w:bookmarkStart w:id="0" w:name="_GoBack"/>
       <w:bookmarkEnd w:id="0"/>
+      <w:r>
+        <w:rPr>
+          <w:lang w:val="es-AR"/>
+        </w:rPr>
+        <w:t xml:space="preserve"> o si van los 13.</w:t>
+      </w:r>
     </w:p>
     <w:p>
       <w:pPr>
         <w:pStyle w:val="Prrafodelista"/>
         <w:numPr>
-          <w:ilvl w:val="0"/>
+          <w:ilvl w:val="1"/>
           <w:numId w:val="1"/>
         </w:numPr>
         <w:rPr>
           <w:lang w:val="es-AR"/>
         </w:rPr>
       </w:pPr>
+      <w:r>
+        <w:rPr>
+          <w:lang w:val="es-AR"/>
+        </w:rPr>
+        <w:t xml:space="preserve">En Histórico Precios: revisar cómo cambiar el precio. Es bastante feo el </w:t>
+      </w:r>
+      <w:proofErr w:type="spellStart"/>
+      <w:r>
+        <w:rPr>
+          <w:lang w:val="es-AR"/>
+        </w:rPr>
+        <w:t>preCalculate</w:t>
+      </w:r>
+      <w:proofErr w:type="spellEnd"/>
     </w:p>
     <w:p>
       <w:pPr>

</xml_diff>